<commit_message>
Third try to get BugFixes-MTOSI_SA_SFratini.docx committed correctly. All I did was change the file name to remove spaces but SVN is putting up a fight.
</commit_message>
<xml_diff>
--- a/Product/trunk/ProductDescriptions/BugFixes-MTOSI_SA_SFratini.docx
+++ b/Product/trunk/ProductDescriptions/BugFixes-MTOSI_SA_SFratini.docx
@@ -121,6 +121,110 @@
         <w:rPr>
           <w:rFonts w:ascii="Arial" w:hAnsi="Arial" w:cs="Arial"/>
         </w:rPr>
+        <w:t>MRI IIS</w:t>
+      </w:r>
+    </w:p>
+    <w:p>
+      <w:pPr>
+        <w:pStyle w:val="ListParagraph"/>
+        <w:numPr>
+          <w:ilvl w:val="1"/>
+          <w:numId w:val="1"/>
+        </w:numPr>
+        <w:spacing w:before="120" w:after="0" w:line="240" w:lineRule="auto"/>
+        <w:contextualSpacing w:val="0"/>
+        <w:rPr>
+          <w:rFonts w:ascii="Arial" w:hAnsi="Arial" w:cs="Arial"/>
+        </w:rPr>
+      </w:pPr>
+      <w:r>
+        <w:rPr>
+          <w:rFonts w:ascii="Arial" w:hAnsi="Arial" w:cs="Arial"/>
+          <w:b/>
+          <w:color w:val="FF0000"/>
+        </w:rPr>
+        <w:t>Issue</w:t>
+      </w:r>
+      <w:r>
+        <w:rPr>
+          <w:rFonts w:ascii="Arial" w:hAnsi="Arial" w:cs="Arial"/>
+          <w:color w:val="FF0000"/>
+        </w:rPr>
+        <w:t xml:space="preserve">: Why does </w:t>
+      </w:r>
+      <w:proofErr w:type="spellStart"/>
+      <w:r>
+        <w:rPr>
+          <w:rFonts w:ascii="Arial" w:hAnsi="Arial" w:cs="Arial"/>
+          <w:color w:val="FF0000"/>
+        </w:rPr>
+        <w:t>updateInventoryException</w:t>
+      </w:r>
+      <w:proofErr w:type="spellEnd"/>
+      <w:r>
+        <w:rPr>
+          <w:rFonts w:ascii="Arial" w:hAnsi="Arial" w:cs="Arial"/>
+          <w:color w:val="FF0000"/>
+        </w:rPr>
+        <w:t xml:space="preserve"> not make use of the </w:t>
+      </w:r>
+      <w:proofErr w:type="spellStart"/>
+      <w:r>
+        <w:rPr>
+          <w:rFonts w:ascii="Arial" w:hAnsi="Arial" w:cs="Arial"/>
+          <w:color w:val="FF0000"/>
+        </w:rPr>
+        <w:t>BaseExceptionMessageType</w:t>
+      </w:r>
+      <w:proofErr w:type="spellEnd"/>
+      <w:r>
+        <w:rPr>
+          <w:rFonts w:ascii="Arial" w:hAnsi="Arial" w:cs="Arial"/>
+          <w:color w:val="FF0000"/>
+        </w:rPr>
+        <w:t xml:space="preserve"> defined in MessageDefinitions.xsd (in the Framework IIS)?</w:t>
+      </w:r>
+      <w:r>
+        <w:rPr>
+          <w:rFonts w:ascii="Arial" w:hAnsi="Arial" w:cs="Arial"/>
+          <w:color w:val="FF0000"/>
+        </w:rPr>
+        <w:t xml:space="preserve"> When defined as it is now, there is no header, reason or </w:t>
+      </w:r>
+      <w:proofErr w:type="spellStart"/>
+      <w:r>
+        <w:rPr>
+          <w:rFonts w:ascii="Arial" w:hAnsi="Arial" w:cs="Arial"/>
+          <w:color w:val="FF0000"/>
+        </w:rPr>
+        <w:t>vendorExtension</w:t>
+      </w:r>
+      <w:proofErr w:type="spellEnd"/>
+      <w:r>
+        <w:rPr>
+          <w:rFonts w:ascii="Arial" w:hAnsi="Arial" w:cs="Arial"/>
+          <w:color w:val="FF0000"/>
+        </w:rPr>
+        <w:t xml:space="preserve">. </w:t>
+      </w:r>
+    </w:p>
+    <w:p>
+      <w:pPr>
+        <w:pStyle w:val="ListParagraph"/>
+        <w:numPr>
+          <w:ilvl w:val="0"/>
+          <w:numId w:val="1"/>
+        </w:numPr>
+        <w:spacing w:before="120" w:after="0" w:line="240" w:lineRule="auto"/>
+        <w:contextualSpacing w:val="0"/>
+        <w:rPr>
+          <w:rFonts w:ascii="Arial" w:hAnsi="Arial" w:cs="Arial"/>
+        </w:rPr>
+      </w:pPr>
+      <w:r>
+        <w:rPr>
+          <w:rFonts w:ascii="Arial" w:hAnsi="Arial" w:cs="Arial"/>
+        </w:rPr>
         <w:t>TMF518_SA_2</w:t>
       </w:r>
     </w:p>
@@ -390,6 +494,375 @@
           <w:rFonts w:ascii="Arial" w:hAnsi="Arial" w:cs="Arial"/>
         </w:rPr>
         <w:t>updated the first sentence of the Behavior statement in Table 3-4</w:t>
+      </w:r>
+    </w:p>
+    <w:p>
+      <w:pPr>
+        <w:pStyle w:val="ListParagraph"/>
+        <w:numPr>
+          <w:ilvl w:val="0"/>
+          <w:numId w:val="1"/>
+        </w:numPr>
+        <w:spacing w:before="120" w:after="0" w:line="240" w:lineRule="auto"/>
+        <w:contextualSpacing w:val="0"/>
+        <w:rPr>
+          <w:rFonts w:ascii="Arial" w:hAnsi="Arial" w:cs="Arial"/>
+        </w:rPr>
+      </w:pPr>
+      <w:r>
+        <w:rPr>
+          <w:rFonts w:ascii="Arial" w:hAnsi="Arial" w:cs="Arial"/>
+        </w:rPr>
+        <w:t>Service Action IIS</w:t>
+      </w:r>
+    </w:p>
+    <w:p>
+      <w:pPr>
+        <w:pStyle w:val="ListParagraph"/>
+        <w:numPr>
+          <w:ilvl w:val="1"/>
+          <w:numId w:val="1"/>
+        </w:numPr>
+        <w:spacing w:before="120" w:after="0" w:line="240" w:lineRule="auto"/>
+        <w:contextualSpacing w:val="0"/>
+        <w:rPr>
+          <w:rFonts w:ascii="Arial" w:hAnsi="Arial" w:cs="Arial"/>
+        </w:rPr>
+      </w:pPr>
+      <w:r>
+        <w:rPr>
+          <w:rFonts w:ascii="Arial" w:hAnsi="Arial" w:cs="Arial"/>
+        </w:rPr>
+        <w:t>In SaExceptions.xsd</w:t>
+      </w:r>
+    </w:p>
+    <w:p>
+      <w:pPr>
+        <w:pStyle w:val="ListParagraph"/>
+        <w:numPr>
+          <w:ilvl w:val="2"/>
+          <w:numId w:val="1"/>
+        </w:numPr>
+        <w:spacing w:before="120" w:after="0" w:line="240" w:lineRule="auto"/>
+        <w:contextualSpacing w:val="0"/>
+        <w:rPr>
+          <w:rFonts w:ascii="Arial" w:hAnsi="Arial" w:cs="Arial"/>
+        </w:rPr>
+      </w:pPr>
+      <w:r>
+        <w:rPr>
+          <w:rFonts w:ascii="Arial" w:hAnsi="Arial" w:cs="Arial"/>
+        </w:rPr>
+        <w:t xml:space="preserve">Corrected </w:t>
+      </w:r>
+      <w:r>
+        <w:rPr>
+          <w:rFonts w:ascii="Arial" w:hAnsi="Arial" w:cs="Arial"/>
+        </w:rPr>
+        <w:t>“documentation”</w:t>
+      </w:r>
+      <w:r>
+        <w:rPr>
+          <w:rFonts w:ascii="Arial" w:hAnsi="Arial" w:cs="Arial"/>
+        </w:rPr>
+        <w:t xml:space="preserve"> which said something about an ftp exception (seems to have been a cut and paste error)</w:t>
+      </w:r>
+    </w:p>
+    <w:p>
+      <w:pPr>
+        <w:pStyle w:val="ListParagraph"/>
+        <w:numPr>
+          <w:ilvl w:val="2"/>
+          <w:numId w:val="1"/>
+        </w:numPr>
+        <w:spacing w:before="120" w:after="0" w:line="240" w:lineRule="auto"/>
+        <w:contextualSpacing w:val="0"/>
+        <w:rPr>
+          <w:rFonts w:ascii="Arial" w:hAnsi="Arial" w:cs="Arial"/>
+        </w:rPr>
+      </w:pPr>
+      <w:r>
+        <w:rPr>
+          <w:rFonts w:ascii="Arial" w:hAnsi="Arial" w:cs="Arial"/>
+        </w:rPr>
+        <w:t xml:space="preserve">Corrected comment concerning </w:t>
+      </w:r>
+      <w:proofErr w:type="spellStart"/>
+      <w:r>
+        <w:rPr>
+          <w:rFonts w:ascii="Arial" w:hAnsi="Arial" w:cs="Arial"/>
+        </w:rPr>
+        <w:t>ServiceDeletionFailureEvent</w:t>
+      </w:r>
+      <w:proofErr w:type="spellEnd"/>
+    </w:p>
+    <w:p>
+      <w:pPr>
+        <w:pStyle w:val="ListParagraph"/>
+        <w:numPr>
+          <w:ilvl w:val="2"/>
+          <w:numId w:val="1"/>
+        </w:numPr>
+        <w:spacing w:before="120" w:after="0" w:line="240" w:lineRule="auto"/>
+        <w:contextualSpacing w:val="0"/>
+        <w:rPr>
+          <w:rFonts w:ascii="Arial" w:hAnsi="Arial" w:cs="Arial"/>
+        </w:rPr>
+      </w:pPr>
+      <w:r>
+        <w:rPr>
+          <w:rFonts w:ascii="Arial" w:hAnsi="Arial" w:cs="Arial"/>
+        </w:rPr>
+        <w:t xml:space="preserve">Added </w:t>
+      </w:r>
+      <w:proofErr w:type="spellStart"/>
+      <w:r>
+        <w:rPr>
+          <w:rFonts w:ascii="Arial" w:hAnsi="Arial" w:cs="Arial"/>
+        </w:rPr>
+        <w:t>serviceRequestRef</w:t>
+      </w:r>
+      <w:proofErr w:type="spellEnd"/>
+      <w:r>
+        <w:rPr>
+          <w:rFonts w:ascii="Arial" w:hAnsi="Arial" w:cs="Arial"/>
+        </w:rPr>
+        <w:t xml:space="preserve"> to the </w:t>
+      </w:r>
+      <w:proofErr w:type="spellStart"/>
+      <w:r>
+        <w:rPr>
+          <w:rFonts w:ascii="Arial" w:hAnsi="Arial" w:cs="Arial"/>
+        </w:rPr>
+        <w:t>ServiceCreationFailureEventType</w:t>
+      </w:r>
+      <w:proofErr w:type="spellEnd"/>
+      <w:r>
+        <w:rPr>
+          <w:rFonts w:ascii="Arial" w:hAnsi="Arial" w:cs="Arial"/>
+        </w:rPr>
+        <w:t xml:space="preserve"> (to align </w:t>
+      </w:r>
+      <w:r>
+        <w:rPr>
+          <w:rFonts w:ascii="Arial" w:hAnsi="Arial" w:cs="Arial"/>
+        </w:rPr>
+        <w:t>with the R_TMF518_SA_2_III_0064</w:t>
+      </w:r>
+      <w:r>
+        <w:rPr>
+          <w:rFonts w:ascii="Arial" w:hAnsi="Arial" w:cs="Arial"/>
+        </w:rPr>
+        <w:t xml:space="preserve"> in the BA. </w:t>
+      </w:r>
+      <w:r>
+        <w:rPr>
+          <w:rFonts w:ascii="Arial" w:hAnsi="Arial" w:cs="Arial"/>
+          <w:b/>
+          <w:color w:val="FF0000"/>
+        </w:rPr>
+        <w:t>Issue</w:t>
+      </w:r>
+      <w:r>
+        <w:rPr>
+          <w:rFonts w:ascii="Arial" w:hAnsi="Arial" w:cs="Arial"/>
+          <w:color w:val="FF0000"/>
+        </w:rPr>
+        <w:t>: However, I am not sure this is correct since none of the other exceptions have this. This parameter is used for correlation with the initial request. If so, shouldn’t this be handled in the header? Not</w:t>
+      </w:r>
+      <w:r>
+        <w:rPr>
+          <w:rFonts w:ascii="Arial" w:hAnsi="Arial" w:cs="Arial"/>
+          <w:color w:val="FF0000"/>
+        </w:rPr>
+        <w:t>e</w:t>
+      </w:r>
+      <w:r>
+        <w:rPr>
+          <w:rFonts w:ascii="Arial" w:hAnsi="Arial" w:cs="Arial"/>
+          <w:color w:val="FF0000"/>
+        </w:rPr>
+        <w:t xml:space="preserve"> that this is a strange MEP as there can be </w:t>
+      </w:r>
+      <w:r>
+        <w:rPr>
+          <w:rFonts w:ascii="Arial" w:hAnsi="Arial" w:cs="Arial"/>
+          <w:color w:val="FF0000"/>
+          <w:u w:val="single"/>
+        </w:rPr>
+        <w:t>multiple</w:t>
+      </w:r>
+      <w:r>
+        <w:rPr>
+          <w:rFonts w:ascii="Arial" w:hAnsi="Arial" w:cs="Arial"/>
+          <w:color w:val="FF0000"/>
+        </w:rPr>
+        <w:t xml:space="preserve"> </w:t>
+      </w:r>
+      <w:r>
+        <w:rPr>
+          <w:rFonts w:ascii="Arial" w:hAnsi="Arial" w:cs="Arial"/>
+          <w:color w:val="FF0000"/>
+        </w:rPr>
+        <w:t>failure events (sort of like exceptions but not exactly)</w:t>
+      </w:r>
+      <w:r>
+        <w:rPr>
+          <w:rFonts w:ascii="Arial" w:hAnsi="Arial" w:cs="Arial"/>
+          <w:color w:val="FF0000"/>
+        </w:rPr>
+        <w:t xml:space="preserve"> that are </w:t>
+      </w:r>
+      <w:r>
+        <w:rPr>
+          <w:rFonts w:ascii="Arial" w:hAnsi="Arial" w:cs="Arial"/>
+          <w:color w:val="FF0000"/>
+          <w:u w:val="single"/>
+        </w:rPr>
+        <w:t>distributed over time</w:t>
+      </w:r>
+      <w:r>
+        <w:rPr>
+          <w:rFonts w:ascii="Arial" w:hAnsi="Arial" w:cs="Arial"/>
+          <w:color w:val="FF0000"/>
+        </w:rPr>
+        <w:t xml:space="preserve">. If we view these failure events as responses to the initial request, then the can be handled in the same way as the various CFS events, i.e., as responses to the initial request with the correction done via the header. In this case, we can remove </w:t>
+      </w:r>
+      <w:proofErr w:type="spellStart"/>
+      <w:r>
+        <w:rPr>
+          <w:rFonts w:ascii="Arial" w:hAnsi="Arial" w:cs="Arial"/>
+          <w:color w:val="FF0000"/>
+        </w:rPr>
+        <w:t>serviceRequestRef</w:t>
+      </w:r>
+      <w:proofErr w:type="spellEnd"/>
+      <w:r>
+        <w:rPr>
+          <w:rFonts w:ascii="Arial" w:hAnsi="Arial" w:cs="Arial"/>
+          <w:color w:val="FF0000"/>
+        </w:rPr>
+        <w:t xml:space="preserve"> from the IIS but need to make a note in (at least) the BA and probably say something in the IIS. </w:t>
+      </w:r>
+    </w:p>
+    <w:p>
+      <w:pPr>
+        <w:pStyle w:val="ListParagraph"/>
+        <w:numPr>
+          <w:ilvl w:val="2"/>
+          <w:numId w:val="1"/>
+        </w:numPr>
+        <w:spacing w:before="120" w:after="0" w:line="240" w:lineRule="auto"/>
+        <w:contextualSpacing w:val="0"/>
+        <w:rPr>
+          <w:rFonts w:ascii="Arial" w:hAnsi="Arial" w:cs="Arial"/>
+        </w:rPr>
+      </w:pPr>
+      <w:r>
+        <w:rPr>
+          <w:rFonts w:ascii="Arial" w:hAnsi="Arial" w:cs="Arial"/>
+          <w:b/>
+          <w:color w:val="FF0000"/>
+        </w:rPr>
+        <w:lastRenderedPageBreak/>
+        <w:t>Issue</w:t>
+      </w:r>
+      <w:r>
+        <w:rPr>
+          <w:rFonts w:ascii="Arial" w:hAnsi="Arial" w:cs="Arial"/>
+          <w:color w:val="FF0000"/>
+        </w:rPr>
+        <w:t xml:space="preserve">: </w:t>
+      </w:r>
+      <w:r>
+        <w:rPr>
+          <w:rFonts w:ascii="Arial" w:hAnsi="Arial" w:cs="Arial"/>
+          <w:color w:val="FF0000"/>
+        </w:rPr>
+        <w:t xml:space="preserve">The various </w:t>
+      </w:r>
+      <w:r>
+        <w:rPr>
+          <w:rFonts w:ascii="Arial" w:hAnsi="Arial" w:cs="Arial"/>
+          <w:color w:val="FF0000"/>
+        </w:rPr>
+        <w:t>failure events</w:t>
+      </w:r>
+      <w:r>
+        <w:rPr>
+          <w:rFonts w:ascii="Arial" w:hAnsi="Arial" w:cs="Arial"/>
+          <w:color w:val="FF0000"/>
+        </w:rPr>
+        <w:t xml:space="preserve"> for service activation do</w:t>
+      </w:r>
+      <w:r>
+        <w:rPr>
+          <w:rFonts w:ascii="Arial" w:hAnsi="Arial" w:cs="Arial"/>
+          <w:color w:val="FF0000"/>
+        </w:rPr>
+        <w:t xml:space="preserve"> not make use of the </w:t>
+      </w:r>
+      <w:proofErr w:type="spellStart"/>
+      <w:r>
+        <w:rPr>
+          <w:rFonts w:ascii="Arial" w:hAnsi="Arial" w:cs="Arial"/>
+          <w:color w:val="FF0000"/>
+        </w:rPr>
+        <w:t>BaseExceptionMessageType</w:t>
+      </w:r>
+      <w:proofErr w:type="spellEnd"/>
+      <w:r>
+        <w:rPr>
+          <w:rFonts w:ascii="Arial" w:hAnsi="Arial" w:cs="Arial"/>
+          <w:color w:val="FF0000"/>
+        </w:rPr>
+        <w:t xml:space="preserve"> defined in MessageDefinitions.xsd (in the Framework IIS)? When defined as it is now, there is no header, reason or </w:t>
+      </w:r>
+      <w:proofErr w:type="spellStart"/>
+      <w:r>
+        <w:rPr>
+          <w:rFonts w:ascii="Arial" w:hAnsi="Arial" w:cs="Arial"/>
+          <w:color w:val="FF0000"/>
+        </w:rPr>
+        <w:t>vendorExtension</w:t>
+      </w:r>
+      <w:proofErr w:type="spellEnd"/>
+      <w:r>
+        <w:rPr>
+          <w:rFonts w:ascii="Arial" w:hAnsi="Arial" w:cs="Arial"/>
+          <w:color w:val="FF0000"/>
+        </w:rPr>
+        <w:t>.</w:t>
+      </w:r>
+      <w:r>
+        <w:rPr>
+          <w:rFonts w:ascii="Arial" w:hAnsi="Arial" w:cs="Arial"/>
+          <w:color w:val="FF0000"/>
+        </w:rPr>
+        <w:t xml:space="preserve"> </w:t>
+      </w:r>
+      <w:r>
+        <w:rPr>
+          <w:rFonts w:ascii="Arial" w:hAnsi="Arial" w:cs="Arial"/>
+          <w:color w:val="FF0000"/>
+        </w:rPr>
+        <w:t xml:space="preserve">Perhaps the easiest fix is to add reason and </w:t>
+      </w:r>
+      <w:proofErr w:type="spellStart"/>
+      <w:r>
+        <w:rPr>
+          <w:rFonts w:ascii="Arial" w:hAnsi="Arial" w:cs="Arial"/>
+          <w:color w:val="FF0000"/>
+        </w:rPr>
+        <w:t>vendorExtension</w:t>
+      </w:r>
+      <w:proofErr w:type="spellEnd"/>
+      <w:r>
+        <w:rPr>
+          <w:rFonts w:ascii="Arial" w:hAnsi="Arial" w:cs="Arial"/>
+          <w:color w:val="FF0000"/>
+        </w:rPr>
+        <w:t xml:space="preserve"> manually to the service failure events. </w:t>
       </w:r>
     </w:p>
     <w:sectPr>

</xml_diff>

<commit_message>
Made corrections to TMF518_SA_2.doc, SaExceptions.xsd and updated BugFixes-MTOSI_SA_SFratini.docx to indicate what changes were made.
</commit_message>
<xml_diff>
--- a/Product/trunk/ProductDescriptions/BugFixes-MTOSI_SA_SFratini.docx
+++ b/Product/trunk/ProductDescriptions/BugFixes-MTOSI_SA_SFratini.docx
@@ -227,6 +227,12 @@
         </w:rPr>
         <w:t>TMF518_SA_2</w:t>
       </w:r>
+      <w:r>
+        <w:rPr>
+          <w:rFonts w:ascii="Arial" w:hAnsi="Arial" w:cs="Arial"/>
+        </w:rPr>
+        <w:t xml:space="preserve"> </w:t>
+      </w:r>
     </w:p>
     <w:p>
       <w:pPr>
@@ -513,7 +519,13 @@
         <w:rPr>
           <w:rFonts w:ascii="Arial" w:hAnsi="Arial" w:cs="Arial"/>
         </w:rPr>
-        <w:t>Service Action IIS</w:t>
+        <w:t xml:space="preserve">Service </w:t>
+      </w:r>
+      <w:r>
+        <w:rPr>
+          <w:rFonts w:ascii="Arial" w:hAnsi="Arial" w:cs="Arial"/>
+        </w:rPr>
+        <w:t xml:space="preserve">Activation </w:t>
       </w:r>
     </w:p>
     <w:p>
@@ -533,7 +545,7 @@
         <w:rPr>
           <w:rFonts w:ascii="Arial" w:hAnsi="Arial" w:cs="Arial"/>
         </w:rPr>
-        <w:t>In SaExceptions.xsd</w:t>
+        <w:t>Exceptions and failures</w:t>
       </w:r>
     </w:p>
     <w:p>
@@ -553,7 +565,19 @@
         <w:rPr>
           <w:rFonts w:ascii="Arial" w:hAnsi="Arial" w:cs="Arial"/>
         </w:rPr>
-        <w:t xml:space="preserve">Corrected </w:t>
+        <w:t xml:space="preserve">In the SaExceptions.xsd, </w:t>
+      </w:r>
+      <w:r>
+        <w:rPr>
+          <w:rFonts w:ascii="Arial" w:hAnsi="Arial" w:cs="Arial"/>
+        </w:rPr>
+        <w:t>c</w:t>
+      </w:r>
+      <w:r>
+        <w:rPr>
+          <w:rFonts w:ascii="Arial" w:hAnsi="Arial" w:cs="Arial"/>
+        </w:rPr>
+        <w:t xml:space="preserve">orrected </w:t>
       </w:r>
       <w:r>
         <w:rPr>
@@ -585,7 +609,13 @@
         <w:rPr>
           <w:rFonts w:ascii="Arial" w:hAnsi="Arial" w:cs="Arial"/>
         </w:rPr>
-        <w:t xml:space="preserve">Corrected comment concerning </w:t>
+        <w:t>In the SaExceptions.xsd, c</w:t>
+      </w:r>
+      <w:r>
+        <w:rPr>
+          <w:rFonts w:ascii="Arial" w:hAnsi="Arial" w:cs="Arial"/>
+        </w:rPr>
+        <w:t xml:space="preserve">orrected comment concerning </w:t>
       </w:r>
       <w:proofErr w:type="spellStart"/>
       <w:r>
@@ -613,6 +643,156 @@
         <w:rPr>
           <w:rFonts w:ascii="Arial" w:hAnsi="Arial" w:cs="Arial"/>
         </w:rPr>
+        <w:t xml:space="preserve">Added a note in Section 3.4.1 </w:t>
+      </w:r>
+      <w:r>
+        <w:rPr>
+          <w:rFonts w:ascii="Arial" w:hAnsi="Arial" w:cs="Arial"/>
+        </w:rPr>
+        <w:t xml:space="preserve">of TMF518_SA_2 </w:t>
+      </w:r>
+      <w:r>
+        <w:rPr>
+          <w:rFonts w:ascii="Arial" w:hAnsi="Arial" w:cs="Arial"/>
+        </w:rPr>
+        <w:t xml:space="preserve">that says the various failure events are not exceptions but rather partial failures. </w:t>
+      </w:r>
+    </w:p>
+    <w:p>
+      <w:pPr>
+        <w:pStyle w:val="ListParagraph"/>
+        <w:numPr>
+          <w:ilvl w:val="3"/>
+          <w:numId w:val="1"/>
+        </w:numPr>
+        <w:spacing w:before="120" w:after="0" w:line="240" w:lineRule="auto"/>
+        <w:contextualSpacing w:val="0"/>
+        <w:rPr>
+          <w:rFonts w:ascii="Arial" w:hAnsi="Arial" w:cs="Arial"/>
+        </w:rPr>
+      </w:pPr>
+      <w:r>
+        <w:rPr>
+          <w:rFonts w:ascii="Arial" w:hAnsi="Arial" w:cs="Arial"/>
+        </w:rPr>
+        <w:t xml:space="preserve">Also, removed the </w:t>
+      </w:r>
+      <w:proofErr w:type="spellStart"/>
+      <w:r>
+        <w:rPr>
+          <w:rFonts w:ascii="Arial" w:hAnsi="Arial" w:cs="Arial"/>
+        </w:rPr>
+        <w:t>reasonForException</w:t>
+      </w:r>
+      <w:proofErr w:type="spellEnd"/>
+      <w:r>
+        <w:rPr>
+          <w:rFonts w:ascii="Arial" w:hAnsi="Arial" w:cs="Arial"/>
+        </w:rPr>
+        <w:t xml:space="preserve"> parameter in</w:t>
+      </w:r>
+      <w:r>
+        <w:rPr>
+          <w:rFonts w:ascii="Arial" w:hAnsi="Arial" w:cs="Arial"/>
+        </w:rPr>
+        <w:t xml:space="preserve"> the four failure events </w:t>
+      </w:r>
+      <w:r>
+        <w:rPr>
+          <w:rFonts w:ascii="Arial" w:hAnsi="Arial" w:cs="Arial"/>
+        </w:rPr>
+        <w:t xml:space="preserve">since these are being treated as replies not exceptions (and it is the exceptions that have a “reason” field). </w:t>
+      </w:r>
+    </w:p>
+    <w:p>
+      <w:pPr>
+        <w:pStyle w:val="ListParagraph"/>
+        <w:numPr>
+          <w:ilvl w:val="3"/>
+          <w:numId w:val="1"/>
+        </w:numPr>
+        <w:spacing w:before="120" w:after="0" w:line="240" w:lineRule="auto"/>
+        <w:rPr>
+          <w:rFonts w:ascii="Arial" w:hAnsi="Arial" w:cs="Arial"/>
+        </w:rPr>
+      </w:pPr>
+      <w:r>
+        <w:rPr>
+          <w:rFonts w:ascii="Arial" w:hAnsi="Arial" w:cs="Arial"/>
+        </w:rPr>
+        <w:t xml:space="preserve">Removed </w:t>
+      </w:r>
+      <w:proofErr w:type="spellStart"/>
+      <w:r>
+        <w:rPr>
+          <w:rFonts w:ascii="Arial" w:hAnsi="Arial" w:cs="Arial"/>
+        </w:rPr>
+        <w:t>serviceRequestRef</w:t>
+      </w:r>
+      <w:proofErr w:type="spellEnd"/>
+      <w:r>
+        <w:rPr>
+          <w:rFonts w:ascii="Arial" w:hAnsi="Arial" w:cs="Arial"/>
+        </w:rPr>
+        <w:t xml:space="preserve"> and </w:t>
+      </w:r>
+      <w:proofErr w:type="spellStart"/>
+      <w:r>
+        <w:rPr>
+          <w:rFonts w:ascii="Arial" w:hAnsi="Arial" w:cs="Arial"/>
+        </w:rPr>
+        <w:t>productName</w:t>
+      </w:r>
+      <w:proofErr w:type="spellEnd"/>
+      <w:r>
+        <w:rPr>
+          <w:rFonts w:ascii="Arial" w:hAnsi="Arial" w:cs="Arial"/>
+        </w:rPr>
+        <w:t xml:space="preserve"> in both TMF518_SA_1 and SaExceptions.xsd </w:t>
+      </w:r>
+      <w:r>
+        <w:rPr>
+          <w:rFonts w:ascii="Arial" w:hAnsi="Arial" w:cs="Arial"/>
+        </w:rPr>
+        <w:t>since t</w:t>
+      </w:r>
+      <w:r>
+        <w:rPr>
+          <w:rFonts w:ascii="Arial" w:hAnsi="Arial" w:cs="Arial"/>
+        </w:rPr>
+        <w:t>hese are</w:t>
+      </w:r>
+      <w:r>
+        <w:rPr>
+          <w:rFonts w:ascii="Arial" w:hAnsi="Arial" w:cs="Arial"/>
+        </w:rPr>
+        <w:t xml:space="preserve"> unnecessary. T</w:t>
+      </w:r>
+      <w:r>
+        <w:rPr>
+          <w:rFonts w:ascii="Arial" w:hAnsi="Arial" w:cs="Arial"/>
+        </w:rPr>
+        <w:t xml:space="preserve">he correction is done via the message header as noted. </w:t>
+      </w:r>
+    </w:p>
+    <w:p>
+      <w:pPr>
+        <w:pStyle w:val="ListParagraph"/>
+        <w:numPr>
+          <w:ilvl w:val="2"/>
+          <w:numId w:val="1"/>
+        </w:numPr>
+        <w:spacing w:before="120" w:after="0" w:line="240" w:lineRule="auto"/>
+        <w:contextualSpacing w:val="0"/>
+        <w:rPr>
+          <w:rFonts w:ascii="Arial" w:hAnsi="Arial" w:cs="Arial"/>
+        </w:rPr>
+      </w:pPr>
+      <w:r>
+        <w:rPr>
+          <w:rFonts w:ascii="Arial" w:hAnsi="Arial" w:cs="Arial"/>
+        </w:rPr>
+        <w:lastRenderedPageBreak/>
         <w:t xml:space="preserve">Added </w:t>
       </w:r>
       <w:proofErr w:type="spellStart"/>
@@ -641,280 +821,13 @@
         <w:rPr>
           <w:rFonts w:ascii="Arial" w:hAnsi="Arial" w:cs="Arial"/>
         </w:rPr>
-        <w:t xml:space="preserve"> (to align </w:t>
-      </w:r>
-      <w:r>
-        <w:rPr>
-          <w:rFonts w:ascii="Arial" w:hAnsi="Arial" w:cs="Arial"/>
-        </w:rPr>
-        <w:t>with the R_TMF518_SA_2_III_0064</w:t>
-      </w:r>
-      <w:r>
-        <w:rPr>
-          <w:rFonts w:ascii="Arial" w:hAnsi="Arial" w:cs="Arial"/>
-        </w:rPr>
-        <w:t xml:space="preserve"> in the BA. </w:t>
-      </w:r>
-      <w:r>
-        <w:rPr>
-          <w:rFonts w:ascii="Arial" w:hAnsi="Arial" w:cs="Arial"/>
-          <w:b/>
-          <w:color w:val="FF0000"/>
-        </w:rPr>
-        <w:t>Issue</w:t>
-      </w:r>
-      <w:r>
-        <w:rPr>
-          <w:rFonts w:ascii="Arial" w:hAnsi="Arial" w:cs="Arial"/>
-          <w:color w:val="FF0000"/>
-        </w:rPr>
-        <w:t>: However, I am not sure this is correct since none of the other exceptions have this. This parameter is used for correlation with the initial request. If so, shouldn’t this be handled in the header? Not</w:t>
-      </w:r>
-      <w:r>
-        <w:rPr>
-          <w:rFonts w:ascii="Arial" w:hAnsi="Arial" w:cs="Arial"/>
-          <w:color w:val="FF0000"/>
-        </w:rPr>
-        <w:t>e</w:t>
-      </w:r>
-      <w:r>
-        <w:rPr>
-          <w:rFonts w:ascii="Arial" w:hAnsi="Arial" w:cs="Arial"/>
-          <w:color w:val="FF0000"/>
-        </w:rPr>
-        <w:t xml:space="preserve"> that this is a strange MEP as there can be </w:t>
-      </w:r>
-      <w:r>
-        <w:rPr>
-          <w:rFonts w:ascii="Arial" w:hAnsi="Arial" w:cs="Arial"/>
-          <w:color w:val="FF0000"/>
-          <w:u w:val="single"/>
-        </w:rPr>
-        <w:t>multiple</w:t>
-      </w:r>
-      <w:r>
-        <w:rPr>
-          <w:rFonts w:ascii="Arial" w:hAnsi="Arial" w:cs="Arial"/>
-          <w:color w:val="FF0000"/>
-        </w:rPr>
-        <w:t xml:space="preserve"> </w:t>
-      </w:r>
-      <w:r>
-        <w:rPr>
-          <w:rFonts w:ascii="Arial" w:hAnsi="Arial" w:cs="Arial"/>
-          <w:color w:val="FF0000"/>
-        </w:rPr>
-        <w:t>failure events (sort of like exceptions but not exactly)</w:t>
-      </w:r>
-      <w:r>
-        <w:rPr>
-          <w:rFonts w:ascii="Arial" w:hAnsi="Arial" w:cs="Arial"/>
-          <w:color w:val="FF0000"/>
-        </w:rPr>
-        <w:t xml:space="preserve"> that are </w:t>
-      </w:r>
-      <w:r>
-        <w:rPr>
-          <w:rFonts w:ascii="Arial" w:hAnsi="Arial" w:cs="Arial"/>
-          <w:color w:val="FF0000"/>
-          <w:u w:val="single"/>
-        </w:rPr>
-        <w:t>distributed over time</w:t>
-      </w:r>
-      <w:r>
-        <w:rPr>
-          <w:rFonts w:ascii="Arial" w:hAnsi="Arial" w:cs="Arial"/>
-          <w:color w:val="FF0000"/>
-        </w:rPr>
-        <w:t xml:space="preserve">. If we view these failure events as responses to the initial request, then the can be handled in the same way as the various CFS events, i.e., as responses to the initial request with the </w:t>
-      </w:r>
-      <w:r>
-        <w:rPr>
-          <w:rFonts w:ascii="Arial" w:hAnsi="Arial" w:cs="Arial"/>
-          <w:color w:val="FF0000"/>
-        </w:rPr>
-        <w:t>correlation</w:t>
-      </w:r>
-      <w:r>
-        <w:rPr>
-          <w:rFonts w:ascii="Arial" w:hAnsi="Arial" w:cs="Arial"/>
-          <w:color w:val="FF0000"/>
-        </w:rPr>
-        <w:t xml:space="preserve"> done via the header. In this case, we can remove </w:t>
-      </w:r>
-      <w:proofErr w:type="spellStart"/>
-      <w:r>
-        <w:rPr>
-          <w:rFonts w:ascii="Arial" w:hAnsi="Arial" w:cs="Arial"/>
-          <w:color w:val="FF0000"/>
-        </w:rPr>
-        <w:t>serviceRequestRef</w:t>
-      </w:r>
-      <w:proofErr w:type="spellEnd"/>
-      <w:r>
-        <w:rPr>
-          <w:rFonts w:ascii="Arial" w:hAnsi="Arial" w:cs="Arial"/>
-          <w:color w:val="FF0000"/>
-        </w:rPr>
-        <w:t xml:space="preserve"> from the IIS but need to make a note in (at least) the BA and probably say something in the IIS. </w:t>
-      </w:r>
-    </w:p>
-    <w:p>
-      <w:pPr>
-        <w:pStyle w:val="ListParagraph"/>
-        <w:numPr>
-          <w:ilvl w:val="3"/>
-          <w:numId w:val="1"/>
-        </w:numPr>
-        <w:spacing w:before="120" w:after="0" w:line="240" w:lineRule="auto"/>
-        <w:contextualSpacing w:val="0"/>
-        <w:rPr>
-          <w:rFonts w:ascii="Arial" w:hAnsi="Arial" w:cs="Arial"/>
-          <w:color w:val="92D050"/>
-        </w:rPr>
-      </w:pPr>
-      <w:r>
-        <w:rPr>
-          <w:rFonts w:ascii="Arial" w:hAnsi="Arial" w:cs="Arial"/>
-          <w:color w:val="92D050"/>
-        </w:rPr>
-        <w:lastRenderedPageBreak/>
-        <w:t xml:space="preserve">Based on Section 4.1.5 of SD2-2, the correlation between the request and the multiple responses is done via the </w:t>
-      </w:r>
-      <w:proofErr w:type="spellStart"/>
-      <w:r>
-        <w:rPr>
-          <w:rFonts w:ascii="Arial" w:hAnsi="Arial" w:cs="Arial"/>
-          <w:color w:val="92D050"/>
-        </w:rPr>
-        <w:t>CorrelationID</w:t>
-      </w:r>
-      <w:proofErr w:type="spellEnd"/>
-      <w:r>
-        <w:rPr>
-          <w:rFonts w:ascii="Arial" w:hAnsi="Arial" w:cs="Arial"/>
-          <w:color w:val="92D050"/>
-        </w:rPr>
-        <w:t xml:space="preserve"> in the response Header. </w:t>
-      </w:r>
-    </w:p>
-    <w:p>
-      <w:pPr>
-        <w:pStyle w:val="ListParagraph"/>
-        <w:numPr>
-          <w:ilvl w:val="2"/>
-          <w:numId w:val="1"/>
-        </w:numPr>
-        <w:spacing w:before="120" w:after="0" w:line="240" w:lineRule="auto"/>
-        <w:contextualSpacing w:val="0"/>
-        <w:rPr>
-          <w:rFonts w:ascii="Arial" w:hAnsi="Arial" w:cs="Arial"/>
-        </w:rPr>
-      </w:pPr>
-      <w:r>
-        <w:rPr>
-          <w:rFonts w:ascii="Arial" w:hAnsi="Arial" w:cs="Arial"/>
-          <w:b/>
-          <w:color w:val="FF0000"/>
-        </w:rPr>
-        <w:t>Issue</w:t>
-      </w:r>
-      <w:r>
-        <w:rPr>
-          <w:rFonts w:ascii="Arial" w:hAnsi="Arial" w:cs="Arial"/>
-          <w:color w:val="FF0000"/>
-        </w:rPr>
-        <w:t xml:space="preserve">: </w:t>
-      </w:r>
-      <w:r>
-        <w:rPr>
-          <w:rFonts w:ascii="Arial" w:hAnsi="Arial" w:cs="Arial"/>
-          <w:color w:val="FF0000"/>
-        </w:rPr>
-        <w:t xml:space="preserve">The various </w:t>
-      </w:r>
-      <w:r>
-        <w:rPr>
-          <w:rFonts w:ascii="Arial" w:hAnsi="Arial" w:cs="Arial"/>
-          <w:color w:val="FF0000"/>
-        </w:rPr>
-        <w:t>failure events</w:t>
-      </w:r>
-      <w:r>
-        <w:rPr>
-          <w:rFonts w:ascii="Arial" w:hAnsi="Arial" w:cs="Arial"/>
-          <w:color w:val="FF0000"/>
-        </w:rPr>
-        <w:t xml:space="preserve"> for service activation do</w:t>
-      </w:r>
-      <w:r>
-        <w:rPr>
-          <w:rFonts w:ascii="Arial" w:hAnsi="Arial" w:cs="Arial"/>
-          <w:color w:val="FF0000"/>
-        </w:rPr>
-        <w:t xml:space="preserve"> not make use of the </w:t>
-      </w:r>
-      <w:proofErr w:type="spellStart"/>
-      <w:r>
-        <w:rPr>
-          <w:rFonts w:ascii="Arial" w:hAnsi="Arial" w:cs="Arial"/>
-          <w:color w:val="FF0000"/>
-        </w:rPr>
-        <w:t>BaseExceptionMessageType</w:t>
-      </w:r>
-      <w:proofErr w:type="spellEnd"/>
-      <w:r>
-        <w:rPr>
-          <w:rFonts w:ascii="Arial" w:hAnsi="Arial" w:cs="Arial"/>
-          <w:color w:val="FF0000"/>
-        </w:rPr>
-        <w:t xml:space="preserve"> defined in MessageDefinitions.xsd (in the Framework IIS)? When defined as it is now, there is no header, reason or </w:t>
-      </w:r>
-      <w:proofErr w:type="spellStart"/>
-      <w:r>
-        <w:rPr>
-          <w:rFonts w:ascii="Arial" w:hAnsi="Arial" w:cs="Arial"/>
-          <w:color w:val="FF0000"/>
-        </w:rPr>
-        <w:t>vendorExtension</w:t>
-      </w:r>
-      <w:proofErr w:type="spellEnd"/>
-      <w:r>
-        <w:rPr>
-          <w:rFonts w:ascii="Arial" w:hAnsi="Arial" w:cs="Arial"/>
-          <w:color w:val="FF0000"/>
-        </w:rPr>
-        <w:t>.</w:t>
-      </w:r>
-      <w:r>
-        <w:rPr>
-          <w:rFonts w:ascii="Arial" w:hAnsi="Arial" w:cs="Arial"/>
-          <w:color w:val="FF0000"/>
-        </w:rPr>
-        <w:t xml:space="preserve"> </w:t>
-      </w:r>
-      <w:r>
-        <w:rPr>
-          <w:rFonts w:ascii="Arial" w:hAnsi="Arial" w:cs="Arial"/>
-          <w:color w:val="FF0000"/>
-        </w:rPr>
-        <w:t xml:space="preserve">Perhaps the easiest fix is to add reason and </w:t>
-      </w:r>
-      <w:proofErr w:type="spellStart"/>
-      <w:r>
-        <w:rPr>
-          <w:rFonts w:ascii="Arial" w:hAnsi="Arial" w:cs="Arial"/>
-          <w:color w:val="FF0000"/>
-        </w:rPr>
-        <w:t>vendorExtension</w:t>
-      </w:r>
-      <w:proofErr w:type="spellEnd"/>
-      <w:r>
-        <w:rPr>
-          <w:rFonts w:ascii="Arial" w:hAnsi="Arial" w:cs="Arial"/>
-          <w:color w:val="FF0000"/>
-        </w:rPr>
-        <w:t xml:space="preserve"> manually to the service failure events. </w:t>
+        <w:t xml:space="preserve"> (to align with the R_TMF518_SA_2_III_0064</w:t>
+      </w:r>
+      <w:r>
+        <w:rPr>
+          <w:rFonts w:ascii="Arial" w:hAnsi="Arial" w:cs="Arial"/>
+        </w:rPr>
+        <w:t xml:space="preserve"> in the BA.</w:t>
       </w:r>
     </w:p>
     <w:p>

</xml_diff>